<commit_message>
adição de giro de estoque
</commit_message>
<xml_diff>
--- a/negocio/glossario_negocio.docx
+++ b/negocio/glossario_negocio.docx
@@ -190,13 +190,38 @@
       <w:pPr>
         <w:rPr>
           <w:snapToGrid w:val="0"/>
-        </w:rPr>
-      </w:pPr>
-      <w:r>
-        <w:rPr>
-          <w:snapToGrid w:val="0"/>
-        </w:rPr>
-        <w:t xml:space="preserve">Este documento se refere aos termos específicos utilizados nos documentos de Regras de Negócio e Visão de Negócio do projeto </w:t>
+          <w:u w:val="single"/>
+        </w:rPr>
+      </w:pPr>
+      <w:r>
+        <w:rPr>
+          <w:snapToGrid w:val="0"/>
+        </w:rPr>
+        <w:t>Este documento</w:t>
+      </w:r>
+      <w:r>
+        <w:rPr>
+          <w:snapToGrid w:val="0"/>
+        </w:rPr>
+        <w:t xml:space="preserve"> tem o objetivo de alinhar o entendimento</w:t>
+      </w:r>
+      <w:r>
+        <w:rPr>
+          <w:snapToGrid w:val="0"/>
+        </w:rPr>
+        <w:t xml:space="preserve"> </w:t>
+      </w:r>
+      <w:r>
+        <w:rPr>
+          <w:snapToGrid w:val="0"/>
+        </w:rPr>
+        <w:t>de</w:t>
+      </w:r>
+      <w:r>
+        <w:rPr>
+          <w:snapToGrid w:val="0"/>
+        </w:rPr>
+        <w:t xml:space="preserve"> termos específicos utilizados nos documentos de Regras de Negócio e Visão de Negócio do projeto </w:t>
       </w:r>
       <w:proofErr w:type="spellStart"/>
       <w:r>
@@ -245,6 +270,62 @@
           <w:snapToGrid w:val="0"/>
         </w:rPr>
       </w:pPr>
+      <w:r>
+        <w:rPr>
+          <w:b/>
+          <w:bCs/>
+          <w:snapToGrid w:val="0"/>
+        </w:rPr>
+        <w:t>2.1 Giro de Estoque</w:t>
+      </w:r>
+      <w:r>
+        <w:rPr>
+          <w:snapToGrid w:val="0"/>
+        </w:rPr>
+        <w:t xml:space="preserve"> - </w:t>
+      </w:r>
+      <w:r>
+        <w:rPr>
+          <w:snapToGrid w:val="0"/>
+        </w:rPr>
+        <w:t xml:space="preserve">verificação do desempenho do estoque </w:t>
+      </w:r>
+      <w:r>
+        <w:rPr>
+          <w:snapToGrid w:val="0"/>
+        </w:rPr>
+        <w:t>de uma</w:t>
+      </w:r>
+      <w:r>
+        <w:rPr>
+          <w:snapToGrid w:val="0"/>
+        </w:rPr>
+        <w:t xml:space="preserve"> empresa, com o objetivo de analisar a qualidade dos itens armazenados e o número de vendas </w:t>
+      </w:r>
+      <w:r>
+        <w:rPr>
+          <w:snapToGrid w:val="0"/>
+        </w:rPr>
+        <w:t>realizadas</w:t>
+      </w:r>
+      <w:r>
+        <w:rPr>
+          <w:snapToGrid w:val="0"/>
+        </w:rPr>
+        <w:t xml:space="preserve"> durante um </w:t>
+      </w:r>
+      <w:r>
+        <w:rPr>
+          <w:snapToGrid w:val="0"/>
+        </w:rPr>
+        <w:t>período</w:t>
+      </w:r>
+      <w:r>
+        <w:rPr>
+          <w:snapToGrid w:val="0"/>
+        </w:rPr>
+        <w:t>.</w:t>
+      </w:r>
     </w:p>
     <w:p>
       <w:pPr>
@@ -262,6 +343,56 @@
     </w:sectPr>
   </w:body>
 </w:document>
+</file>
+
+<file path=word/endnotes.xml><?xml version="1.0" encoding="utf-8"?>
+<w:endnotes xmlns:wpc="http://schemas.microsoft.com/office/word/2010/wordprocessingCanvas" xmlns:cx="http://schemas.microsoft.com/office/drawing/2014/chartex" xmlns:cx1="http://schemas.microsoft.com/office/drawing/2015/9/8/chartex" xmlns:cx2="http://schemas.microsoft.com/office/drawing/2015/10/21/chartex" xmlns:cx3="http://schemas.microsoft.com/office/drawing/2016/5/9/chartex" xmlns:cx4="http://schemas.microsoft.com/office/drawing/2016/5/10/chartex" xmlns:cx5="http://schemas.microsoft.com/office/drawing/2016/5/11/chartex" xmlns:cx6="http://schemas.microsoft.com/office/drawing/2016/5/12/chartex" xmlns:cx7="http://schemas.microsoft.com/office/drawing/2016/5/13/chartex" xmlns:cx8="http://schemas.microsoft.com/office/drawing/2016/5/14/chartex" xmlns:mc="http://schemas.openxmlformats.org/markup-compatibility/2006" xmlns:aink="http://schemas.microsoft.com/office/drawing/2016/ink" xmlns:am3d="http://schemas.microsoft.com/office/drawing/2017/model3d" xmlns:o="urn:schemas-microsoft-com:office:office" xmlns:r="http://schemas.openxmlformats.org/officeDocument/2006/relationships" xmlns:m="http://schemas.openxmlformats.org/officeDocument/2006/math" xmlns:v="urn:schemas-microsoft-com:vml" xmlns:wp14="http://schemas.microsoft.com/office/word/2010/wordprocessingDrawing" xmlns:wp="http://schemas.openxmlformats.org/drawingml/2006/wordprocessingDrawing" xmlns:w10="urn:schemas-microsoft-com:office:word" xmlns:w="http://schemas.openxmlformats.org/wordprocessingml/2006/main" xmlns:w14="http://schemas.microsoft.com/office/word/2010/wordml" xmlns:w15="http://schemas.microsoft.com/office/word/2012/wordml" xmlns:w16cex="http://schemas.microsoft.com/office/word/2018/wordml/cex" xmlns:w16cid="http://schemas.microsoft.com/office/word/2016/wordml/cid" xmlns:w16="http://schemas.microsoft.com/office/word/2018/wordml" xmlns:w16sdtdh="http://schemas.microsoft.com/office/word/2020/wordml/sdtdatahash" xmlns:w16se="http://schemas.microsoft.com/office/word/2015/wordml/symex" xmlns:wpg="http://schemas.microsoft.com/office/word/2010/wordprocessingGroup" xmlns:wpi="http://schemas.microsoft.com/office/word/2010/wordprocessingInk" xmlns:wne="http://schemas.microsoft.com/office/word/2006/wordml" xmlns:wps="http://schemas.microsoft.com/office/word/2010/wordprocessingShape" mc:Ignorable="w14 w15 w16se w16cid w16 w16cex w16sdtdh wp14">
+  <w:endnote w:type="separator" w:id="-1">
+    <w:p>
+      <w:pPr>
+        <w:spacing w:after="0" w:line="240" w:lineRule="auto"/>
+      </w:pPr>
+      <w:r>
+        <w:separator/>
+      </w:r>
+    </w:p>
+  </w:endnote>
+  <w:endnote w:type="continuationSeparator" w:id="0">
+    <w:p>
+      <w:pPr>
+        <w:spacing w:after="0" w:line="240" w:lineRule="auto"/>
+      </w:pPr>
+      <w:r>
+        <w:continuationSeparator/>
+      </w:r>
+    </w:p>
+  </w:endnote>
+</w:endnotes>
+</file>
+
+<file path=word/footnotes.xml><?xml version="1.0" encoding="utf-8"?>
+<w:footnotes xmlns:wpc="http://schemas.microsoft.com/office/word/2010/wordprocessingCanvas" xmlns:cx="http://schemas.microsoft.com/office/drawing/2014/chartex" xmlns:cx1="http://schemas.microsoft.com/office/drawing/2015/9/8/chartex" xmlns:cx2="http://schemas.microsoft.com/office/drawing/2015/10/21/chartex" xmlns:cx3="http://schemas.microsoft.com/office/drawing/2016/5/9/chartex" xmlns:cx4="http://schemas.microsoft.com/office/drawing/2016/5/10/chartex" xmlns:cx5="http://schemas.microsoft.com/office/drawing/2016/5/11/chartex" xmlns:cx6="http://schemas.microsoft.com/office/drawing/2016/5/12/chartex" xmlns:cx7="http://schemas.microsoft.com/office/drawing/2016/5/13/chartex" xmlns:cx8="http://schemas.microsoft.com/office/drawing/2016/5/14/chartex" xmlns:mc="http://schemas.openxmlformats.org/markup-compatibility/2006" xmlns:aink="http://schemas.microsoft.com/office/drawing/2016/ink" xmlns:am3d="http://schemas.microsoft.com/office/drawing/2017/model3d" xmlns:o="urn:schemas-microsoft-com:office:office" xmlns:r="http://schemas.openxmlformats.org/officeDocument/2006/relationships" xmlns:m="http://schemas.openxmlformats.org/officeDocument/2006/math" xmlns:v="urn:schemas-microsoft-com:vml" xmlns:wp14="http://schemas.microsoft.com/office/word/2010/wordprocessingDrawing" xmlns:wp="http://schemas.openxmlformats.org/drawingml/2006/wordprocessingDrawing" xmlns:w10="urn:schemas-microsoft-com:office:word" xmlns:w="http://schemas.openxmlformats.org/wordprocessingml/2006/main" xmlns:w14="http://schemas.microsoft.com/office/word/2010/wordml" xmlns:w15="http://schemas.microsoft.com/office/word/2012/wordml" xmlns:w16cex="http://schemas.microsoft.com/office/word/2018/wordml/cex" xmlns:w16cid="http://schemas.microsoft.com/office/word/2016/wordml/cid" xmlns:w16="http://schemas.microsoft.com/office/word/2018/wordml" xmlns:w16sdtdh="http://schemas.microsoft.com/office/word/2020/wordml/sdtdatahash" xmlns:w16se="http://schemas.microsoft.com/office/word/2015/wordml/symex" xmlns:wpg="http://schemas.microsoft.com/office/word/2010/wordprocessingGroup" xmlns:wpi="http://schemas.microsoft.com/office/word/2010/wordprocessingInk" xmlns:wne="http://schemas.microsoft.com/office/word/2006/wordml" xmlns:wps="http://schemas.microsoft.com/office/word/2010/wordprocessingShape" mc:Ignorable="w14 w15 w16se w16cid w16 w16cex w16sdtdh wp14">
+  <w:footnote w:type="separator" w:id="-1">
+    <w:p>
+      <w:pPr>
+        <w:spacing w:after="0" w:line="240" w:lineRule="auto"/>
+      </w:pPr>
+      <w:r>
+        <w:separator/>
+      </w:r>
+    </w:p>
+  </w:footnote>
+  <w:footnote w:type="continuationSeparator" w:id="0">
+    <w:p>
+      <w:pPr>
+        <w:spacing w:after="0" w:line="240" w:lineRule="auto"/>
+      </w:pPr>
+      <w:r>
+        <w:continuationSeparator/>
+      </w:r>
+    </w:p>
+  </w:footnote>
+</w:footnotes>
 </file>
 
 <file path=word/styles.xml><?xml version="1.0" encoding="utf-8"?>
@@ -739,6 +870,50 @@
       <w:contextualSpacing/>
     </w:pPr>
   </w:style>
+  <w:style w:type="paragraph" w:styleId="Cabealho">
+    <w:name w:val="header"/>
+    <w:basedOn w:val="Normal"/>
+    <w:link w:val="CabealhoChar"/>
+    <w:uiPriority w:val="99"/>
+    <w:unhideWhenUsed/>
+    <w:rsid w:val="00CD233E"/>
+    <w:pPr>
+      <w:tabs>
+        <w:tab w:val="center" w:pos="4252"/>
+        <w:tab w:val="right" w:pos="8504"/>
+      </w:tabs>
+      <w:spacing w:after="0" w:line="240" w:lineRule="auto"/>
+    </w:pPr>
+  </w:style>
+  <w:style w:type="character" w:customStyle="1" w:styleId="CabealhoChar">
+    <w:name w:val="Cabeçalho Char"/>
+    <w:basedOn w:val="Fontepargpadro"/>
+    <w:link w:val="Cabealho"/>
+    <w:uiPriority w:val="99"/>
+    <w:rsid w:val="00CD233E"/>
+  </w:style>
+  <w:style w:type="paragraph" w:styleId="Rodap">
+    <w:name w:val="footer"/>
+    <w:basedOn w:val="Normal"/>
+    <w:link w:val="RodapChar"/>
+    <w:uiPriority w:val="99"/>
+    <w:unhideWhenUsed/>
+    <w:rsid w:val="00CD233E"/>
+    <w:pPr>
+      <w:tabs>
+        <w:tab w:val="center" w:pos="4252"/>
+        <w:tab w:val="right" w:pos="8504"/>
+      </w:tabs>
+      <w:spacing w:after="0" w:line="240" w:lineRule="auto"/>
+    </w:pPr>
+  </w:style>
+  <w:style w:type="character" w:customStyle="1" w:styleId="RodapChar">
+    <w:name w:val="Rodapé Char"/>
+    <w:basedOn w:val="Fontepargpadro"/>
+    <w:link w:val="Rodap"/>
+    <w:uiPriority w:val="99"/>
+    <w:rsid w:val="00CD233E"/>
+  </w:style>
 </w:styles>
 </file>
 

</xml_diff>

<commit_message>
Adição de novos termos
</commit_message>
<xml_diff>
--- a/negocio/glossario_negocio.docx
+++ b/negocio/glossario_negocio.docx
@@ -171,6 +171,7 @@
     </w:p>
     <w:p>
       <w:pPr>
+        <w:jc w:val="both"/>
         <w:rPr>
           <w:b/>
           <w:bCs/>
@@ -188,6 +189,7 @@
     </w:p>
     <w:p>
       <w:pPr>
+        <w:jc w:val="both"/>
         <w:rPr>
           <w:snapToGrid w:val="0"/>
           <w:u w:val="single"/>
@@ -240,15 +242,17 @@
     </w:p>
     <w:p>
       <w:pPr>
-        <w:rPr>
-          <w:b/>
-          <w:bCs/>
-          <w:snapToGrid w:val="0"/>
-        </w:rPr>
-      </w:pPr>
-    </w:p>
-    <w:p>
-      <w:pPr>
+        <w:jc w:val="both"/>
+        <w:rPr>
+          <w:b/>
+          <w:bCs/>
+          <w:snapToGrid w:val="0"/>
+        </w:rPr>
+      </w:pPr>
+    </w:p>
+    <w:p>
+      <w:pPr>
+        <w:jc w:val="both"/>
         <w:rPr>
           <w:b/>
           <w:bCs/>
@@ -266,6 +270,7 @@
     </w:p>
     <w:p>
       <w:pPr>
+        <w:jc w:val="both"/>
         <w:rPr>
           <w:snapToGrid w:val="0"/>
         </w:rPr>
@@ -312,19 +317,143 @@
         <w:rPr>
           <w:snapToGrid w:val="0"/>
         </w:rPr>
-        <w:t xml:space="preserve"> durante um </w:t>
-      </w:r>
-      <w:r>
-        <w:rPr>
-          <w:snapToGrid w:val="0"/>
-        </w:rPr>
-        <w:t>período</w:t>
-      </w:r>
+        <w:t xml:space="preserve"> durante um período.</w:t>
+      </w:r>
+    </w:p>
+    <w:p>
+      <w:pPr>
+        <w:jc w:val="both"/>
+        <w:rPr>
+          <w:snapToGrid w:val="0"/>
+        </w:rPr>
+      </w:pPr>
+      <w:r>
+        <w:rPr>
+          <w:b/>
+          <w:bCs/>
+          <w:snapToGrid w:val="0"/>
+        </w:rPr>
+        <w:t>2.2 Marketplace</w:t>
+      </w:r>
+      <w:r>
+        <w:rPr>
+          <w:snapToGrid w:val="0"/>
+        </w:rPr>
+        <w:t xml:space="preserve"> – espaço de vendas online onde se reúne vários vendedores. Exemplos: Mercado Livre, </w:t>
+      </w:r>
+      <w:proofErr w:type="spellStart"/>
+      <w:r>
+        <w:rPr>
+          <w:snapToGrid w:val="0"/>
+        </w:rPr>
+        <w:t>Amazon</w:t>
+      </w:r>
+      <w:proofErr w:type="spellEnd"/>
+      <w:r>
+        <w:rPr>
+          <w:snapToGrid w:val="0"/>
+        </w:rPr>
+        <w:t xml:space="preserve">, </w:t>
+      </w:r>
+      <w:proofErr w:type="spellStart"/>
+      <w:r>
+        <w:rPr>
+          <w:snapToGrid w:val="0"/>
+        </w:rPr>
+        <w:t>Olx</w:t>
+      </w:r>
+      <w:proofErr w:type="spellEnd"/>
       <w:r>
         <w:rPr>
           <w:snapToGrid w:val="0"/>
         </w:rPr>
         <w:t>.</w:t>
+      </w:r>
+    </w:p>
+    <w:p>
+      <w:pPr>
+        <w:jc w:val="both"/>
+        <w:rPr>
+          <w:snapToGrid w:val="0"/>
+        </w:rPr>
+      </w:pPr>
+      <w:r>
+        <w:rPr>
+          <w:b/>
+          <w:bCs/>
+          <w:snapToGrid w:val="0"/>
+        </w:rPr>
+        <w:t>2.3 Vitrine</w:t>
+      </w:r>
+      <w:r>
+        <w:rPr>
+          <w:snapToGrid w:val="0"/>
+        </w:rPr>
+        <w:t xml:space="preserve"> – neste contexto vitrine está relacionada a um catálogo ou mostruário dos produtos disponíveis, não necessariamente ao sentido literal da palavra. </w:t>
+      </w:r>
+    </w:p>
+    <w:p>
+      <w:pPr>
+        <w:jc w:val="both"/>
+        <w:rPr>
+          <w:snapToGrid w:val="0"/>
+        </w:rPr>
+      </w:pPr>
+      <w:r>
+        <w:rPr>
+          <w:b/>
+          <w:bCs/>
+          <w:snapToGrid w:val="0"/>
+        </w:rPr>
+        <w:t>2.4 ERP</w:t>
+      </w:r>
+      <w:r>
+        <w:rPr>
+          <w:snapToGrid w:val="0"/>
+        </w:rPr>
+        <w:t xml:space="preserve"> – sigla para Enterprise </w:t>
+      </w:r>
+      <w:proofErr w:type="spellStart"/>
+      <w:r>
+        <w:rPr>
+          <w:snapToGrid w:val="0"/>
+        </w:rPr>
+        <w:t>Resource</w:t>
+      </w:r>
+      <w:proofErr w:type="spellEnd"/>
+      <w:r>
+        <w:rPr>
+          <w:snapToGrid w:val="0"/>
+        </w:rPr>
+        <w:t xml:space="preserve"> Planning, são si</w:t>
+      </w:r>
+      <w:r>
+        <w:rPr>
+          <w:snapToGrid w:val="0"/>
+        </w:rPr>
+        <w:t>stemas que integram os diversos setores de uma empresa a fim de auxiliar no gerenciamento dos processos.</w:t>
+      </w:r>
+    </w:p>
+    <w:p>
+      <w:pPr>
+        <w:jc w:val="both"/>
+        <w:rPr>
+          <w:snapToGrid w:val="0"/>
+        </w:rPr>
+      </w:pPr>
+      <w:r>
+        <w:rPr>
+          <w:b/>
+          <w:bCs/>
+          <w:snapToGrid w:val="0"/>
+        </w:rPr>
+        <w:t>2.5 Moda</w:t>
+      </w:r>
+      <w:r>
+        <w:rPr>
+          <w:snapToGrid w:val="0"/>
+        </w:rPr>
+        <w:t xml:space="preserve"> – refere-se ao segmento de roupas e calçados.</w:t>
       </w:r>
     </w:p>
     <w:p>

</xml_diff>